<commit_message>
Plotly stars its job!
</commit_message>
<xml_diff>
--- a/Requirements_v2.docx
+++ b/Requirements_v2.docx
@@ -14,7 +14,19 @@
         <w:rPr>
           <w:lang w:val="ru-RU"/>
         </w:rPr>
-        <w:t>Техническое задание на разработку сайта для предварительного отображения данных, получаемых с УФ-телескопа совместного проекта НИИ ядерной физики МГУ и Полярного геофизического института г.Апатиты.</w:t>
+        <w:t>Техническое задание на разработку сайта для предварительного отображения данных, получаемых с УФ-телескопа совместного проекта НИИ ядерной физики МГУ и Полярного геофизического института г.</w:t>
+      </w:r>
+      <w:r>
+        <w:rPr>
+          <w:lang w:val="ru-RU"/>
+        </w:rPr>
+        <w:t xml:space="preserve"> </w:t>
+      </w:r>
+      <w:r>
+        <w:rPr>
+          <w:lang w:val="ru-RU"/>
+        </w:rPr>
+        <w:t>Апатиты.</w:t>
       </w:r>
     </w:p>
     <w:p>
@@ -552,7 +564,7 @@
         <w:rPr>
           <w:lang w:val="ru-RU"/>
         </w:rPr>
-        <w:t xml:space="preserve"> = {1633968607, 1633968612, 1633968618, …}. Это означает, что временная метка для 1-го кадра = 1633968607, для 129-го кадра =  1633968612, для 257-го кадра  = 1633968618, и т.д.</w:t>
+        <w:t xml:space="preserve"> = {1633968607, 1633968612, 1633968618, …}. Это означает, что временная метка для 1-го кадра = 1633968607, для 129-го кадра = 1633968612, для 257-го кадра = 1633968618, и т.д.</w:t>
       </w:r>
     </w:p>
     <w:p>
@@ -593,7 +605,7 @@
         <w:rPr>
           <w:lang w:val="ru-RU"/>
         </w:rPr>
-        <w:t xml:space="preserve">) - график интегральной интенсивности от времени. Временные координаты те же, что и для  </w:t>
+        <w:t xml:space="preserve">) - график интегральной интенсивности от времени. Временные координаты те же, что и для </w:t>
       </w:r>
       <w:r>
         <w:t>pdm</w:t>
@@ -1008,13 +1020,7 @@
         <w:rPr>
           <w:lang w:val="ru-RU"/>
         </w:rPr>
-        <w:t xml:space="preserve"> </w:t>
-      </w:r>
-      <w:r>
-        <w:rPr>
-          <w:lang w:val="ru-RU"/>
-        </w:rPr>
-        <w:t>10</w:t>
+        <w:t xml:space="preserve"> 10</w:t>
       </w:r>
       <w:r>
         <w:rPr>
@@ -1207,18 +1213,62 @@
         <w:rPr>
           <w:lang w:val="ru-RU"/>
         </w:rPr>
-        <w:t>3.4. Должна быть возможность фиксации диапазона цветов и задания значений для краев палитры вручную. При отключении фиксации диапазона цветов происходит дополнительный пересчет.</w:t>
-      </w:r>
-    </w:p>
-    <w:p>
-      <w:pPr>
-        <w:pStyle w:val="Standard"/>
-        <w:rPr>
-          <w:lang w:val="ru-RU"/>
-        </w:rPr>
-      </w:pPr>
-      <w:r>
-        <w:rPr>
+        <w:t xml:space="preserve">3.4. Должна быть возможность фиксации диапазона цветов и задания значений для краев палитры вручную. При отключении фиксации диапазона цветов происходит дополнительный </w:t>
+      </w:r>
+    </w:p>
+    <w:p>
+      <w:pPr>
+        <w:pStyle w:val="Standard"/>
+        <w:rPr>
+          <w:lang w:val="ru-RU"/>
+        </w:rPr>
+      </w:pPr>
+      <w:r>
+        <w:rPr>
+          <w:lang w:val="ru-RU"/>
+        </w:rPr>
+        <w:t>пересчет.</w:t>
+      </w:r>
+    </w:p>
+    <w:p>
+      <w:pPr>
+        <w:pStyle w:val="Standard"/>
+        <w:rPr>
+          <w:lang w:val="ru-RU"/>
+        </w:rPr>
+      </w:pPr>
+    </w:p>
+    <w:p>
+      <w:pPr>
+        <w:pStyle w:val="Standard"/>
+        <w:rPr>
+          <w:lang w:val="ru-RU"/>
+        </w:rPr>
+      </w:pPr>
+    </w:p>
+    <w:p>
+      <w:pPr>
+        <w:pStyle w:val="Standard"/>
+        <w:rPr>
+          <w:sz w:val="28"/>
+          <w:szCs w:val="28"/>
+          <w:lang w:val="ru-RU"/>
+        </w:rPr>
+      </w:pPr>
+    </w:p>
+    <w:p>
+      <w:pPr>
+        <w:pStyle w:val="Standard"/>
+        <w:rPr>
+          <w:sz w:val="28"/>
+          <w:szCs w:val="28"/>
+          <w:lang w:val="ru-RU"/>
+        </w:rPr>
+      </w:pPr>
+      <w:r>
+        <w:rPr>
+          <w:sz w:val="28"/>
+          <w:szCs w:val="28"/>
           <w:lang w:val="ru-RU"/>
         </w:rPr>
         <w:t xml:space="preserve">4. </w:t>
@@ -1227,6 +1277,8 @@
         <w:rPr>
           <w:b/>
           <w:bCs/>
+          <w:sz w:val="28"/>
+          <w:szCs w:val="28"/>
           <w:lang w:val="ru-RU"/>
         </w:rPr>
         <w:t xml:space="preserve">В области </w:t>
@@ -1235,65 +1287,107 @@
         <w:rPr>
           <w:b/>
           <w:bCs/>
+          <w:sz w:val="28"/>
+          <w:szCs w:val="28"/>
         </w:rPr>
         <w:t>Frame</w:t>
       </w:r>
       <w:r>
         <w:rPr>
-          <w:lang w:val="ru-RU"/>
-        </w:rPr>
-        <w:t xml:space="preserve"> отображается отдельный кадр из массива   </w:t>
-      </w:r>
-      <w:r>
+          <w:sz w:val="28"/>
+          <w:szCs w:val="28"/>
+          <w:lang w:val="ru-RU"/>
+        </w:rPr>
+        <w:t xml:space="preserve"> отображается отдельный кадр из массива </w:t>
+      </w:r>
+      <w:proofErr w:type="spellStart"/>
+      <w:r>
+        <w:rPr>
+          <w:sz w:val="28"/>
+          <w:szCs w:val="28"/>
+        </w:rPr>
         <w:t>pdm</w:t>
       </w:r>
-      <w:r>
-        <w:rPr>
+      <w:proofErr w:type="spellEnd"/>
+      <w:r>
+        <w:rPr>
+          <w:sz w:val="28"/>
+          <w:szCs w:val="28"/>
           <w:lang w:val="ru-RU"/>
         </w:rPr>
         <w:t>_2</w:t>
       </w:r>
       <w:r>
+        <w:rPr>
+          <w:sz w:val="28"/>
+          <w:szCs w:val="28"/>
+        </w:rPr>
         <w:t>d</w:t>
       </w:r>
       <w:r>
         <w:rPr>
+          <w:sz w:val="28"/>
+          <w:szCs w:val="28"/>
           <w:lang w:val="ru-RU"/>
         </w:rPr>
         <w:t>_</w:t>
       </w:r>
       <w:r>
+        <w:rPr>
+          <w:sz w:val="28"/>
+          <w:szCs w:val="28"/>
+        </w:rPr>
         <w:t>rot</w:t>
       </w:r>
       <w:r>
         <w:rPr>
+          <w:sz w:val="28"/>
+          <w:szCs w:val="28"/>
           <w:lang w:val="ru-RU"/>
         </w:rPr>
         <w:t>_</w:t>
       </w:r>
       <w:r>
+        <w:rPr>
+          <w:sz w:val="28"/>
+          <w:szCs w:val="28"/>
+        </w:rPr>
         <w:t>global</w:t>
       </w:r>
       <w:r>
         <w:rPr>
+          <w:sz w:val="28"/>
+          <w:szCs w:val="28"/>
           <w:lang w:val="ru-RU"/>
         </w:rPr>
         <w:t xml:space="preserve">. Номер кадра соответствует той точке графика </w:t>
       </w:r>
       <w:r>
+        <w:rPr>
+          <w:sz w:val="28"/>
+          <w:szCs w:val="28"/>
+        </w:rPr>
         <w:t>light</w:t>
       </w:r>
       <w:r>
         <w:rPr>
+          <w:sz w:val="28"/>
+          <w:szCs w:val="28"/>
           <w:lang w:val="ru-RU"/>
         </w:rPr>
         <w:t xml:space="preserve"> </w:t>
       </w:r>
       <w:r>
+        <w:rPr>
+          <w:sz w:val="28"/>
+          <w:szCs w:val="28"/>
+        </w:rPr>
         <w:t>curve</w:t>
       </w:r>
       <w:r>
         <w:rPr>
+          <w:sz w:val="28"/>
+          <w:szCs w:val="28"/>
           <w:lang w:val="ru-RU"/>
         </w:rPr>
         <w:t>, по которой был сделан клик. По умолчанию отображается первый кадр.</w:t>
@@ -1303,11 +1397,15 @@
       <w:pPr>
         <w:pStyle w:val="Standard"/>
         <w:rPr>
-          <w:lang w:val="ru-RU"/>
-        </w:rPr>
-      </w:pPr>
-      <w:r>
-        <w:rPr>
+          <w:sz w:val="28"/>
+          <w:szCs w:val="28"/>
+          <w:lang w:val="ru-RU"/>
+        </w:rPr>
+      </w:pPr>
+      <w:r>
+        <w:rPr>
+          <w:sz w:val="28"/>
+          <w:szCs w:val="28"/>
           <w:lang w:val="ru-RU"/>
         </w:rPr>
         <w:t>4.1. Должны быть кнопки смены кадров: при единичном нажатии происходит промотка назад на 100 кадров, назад на 1 кадр, вперед на 1 кадр, вперед на 100 кадров.</w:t>
@@ -1317,11 +1415,15 @@
       <w:pPr>
         <w:pStyle w:val="Standard"/>
         <w:rPr>
-          <w:lang w:val="ru-RU"/>
-        </w:rPr>
-      </w:pPr>
-      <w:r>
-        <w:rPr>
+          <w:sz w:val="28"/>
+          <w:szCs w:val="28"/>
+          <w:lang w:val="ru-RU"/>
+        </w:rPr>
+      </w:pPr>
+      <w:r>
+        <w:rPr>
+          <w:sz w:val="28"/>
+          <w:szCs w:val="28"/>
           <w:lang w:val="ru-RU"/>
         </w:rPr>
         <w:t>4.2. Должно быть поле с указанием номера текущего кадра и возможность выбрать иной кадр по номеру.</w:t>
@@ -1331,20 +1433,30 @@
       <w:pPr>
         <w:pStyle w:val="Standard"/>
         <w:rPr>
-          <w:lang w:val="ru-RU"/>
-        </w:rPr>
-      </w:pPr>
-      <w:r>
-        <w:rPr>
+          <w:sz w:val="28"/>
+          <w:szCs w:val="28"/>
+          <w:lang w:val="ru-RU"/>
+        </w:rPr>
+      </w:pPr>
+      <w:r>
+        <w:rPr>
+          <w:sz w:val="28"/>
+          <w:szCs w:val="28"/>
           <w:lang w:val="ru-RU"/>
         </w:rPr>
         <w:t xml:space="preserve">4.3. Должна быть палитра </w:t>
       </w:r>
       <w:r>
+        <w:rPr>
+          <w:sz w:val="28"/>
+          <w:szCs w:val="28"/>
+        </w:rPr>
         <w:t>colormap</w:t>
       </w:r>
       <w:r>
         <w:rPr>
+          <w:sz w:val="28"/>
+          <w:szCs w:val="28"/>
           <w:lang w:val="ru-RU"/>
         </w:rPr>
         <w:t>, ее автоматический пересчет при масштабировании, фиксация диапазона цветов, задания значений для краев палитры вручную.</w:t>
@@ -1354,47 +1466,63 @@
       <w:pPr>
         <w:pStyle w:val="Standard"/>
         <w:rPr>
-          <w:lang w:val="ru-RU"/>
-        </w:rPr>
-      </w:pPr>
-      <w:r>
-        <w:rPr>
+          <w:sz w:val="28"/>
+          <w:szCs w:val="28"/>
+          <w:lang w:val="ru-RU"/>
+        </w:rPr>
+      </w:pPr>
+      <w:r>
+        <w:rPr>
+          <w:sz w:val="28"/>
+          <w:szCs w:val="28"/>
           <w:lang w:val="ru-RU"/>
         </w:rPr>
         <w:t>4.4. При длительном нажатии на кнопки смены кадров должна происходить непрерывная промотка. Желательно дос</w:t>
       </w:r>
       <w:r>
         <w:rPr>
+          <w:sz w:val="28"/>
+          <w:szCs w:val="28"/>
           <w:lang w:val="ru-RU"/>
         </w:rPr>
         <w:t>т</w:t>
       </w:r>
       <w:r>
         <w:rPr>
+          <w:sz w:val="28"/>
+          <w:szCs w:val="28"/>
           <w:lang w:val="ru-RU"/>
         </w:rPr>
         <w:t>и</w:t>
       </w:r>
       <w:r>
         <w:rPr>
+          <w:sz w:val="28"/>
+          <w:szCs w:val="28"/>
           <w:lang w:val="ru-RU"/>
         </w:rPr>
         <w:t>ч</w:t>
       </w:r>
       <w:r>
         <w:rPr>
+          <w:sz w:val="28"/>
+          <w:szCs w:val="28"/>
           <w:lang w:val="ru-RU"/>
         </w:rPr>
         <w:t xml:space="preserve">ь скорости </w:t>
       </w:r>
       <w:r>
         <w:rPr>
+          <w:sz w:val="28"/>
+          <w:szCs w:val="28"/>
           <w:lang w:val="ru-RU"/>
         </w:rPr>
         <w:t>промотки</w:t>
       </w:r>
       <w:r>
         <w:rPr>
+          <w:sz w:val="28"/>
+          <w:szCs w:val="28"/>
           <w:lang w:val="ru-RU"/>
         </w:rPr>
         <w:t xml:space="preserve"> кадров 5 Гц.</w:t>
@@ -1404,6 +1532,34 @@
       <w:pPr>
         <w:pStyle w:val="Standard"/>
         <w:rPr>
+          <w:sz w:val="28"/>
+          <w:szCs w:val="28"/>
+          <w:lang w:val="ru-RU"/>
+        </w:rPr>
+      </w:pPr>
+    </w:p>
+    <w:p>
+      <w:pPr>
+        <w:pStyle w:val="Standard"/>
+        <w:rPr>
+          <w:sz w:val="28"/>
+          <w:szCs w:val="28"/>
+          <w:lang w:val="ru-RU"/>
+        </w:rPr>
+      </w:pPr>
+    </w:p>
+    <w:p>
+      <w:pPr>
+        <w:pStyle w:val="Standard"/>
+        <w:rPr>
+          <w:lang w:val="ru-RU"/>
+        </w:rPr>
+      </w:pPr>
+    </w:p>
+    <w:p>
+      <w:pPr>
+        <w:pStyle w:val="Standard"/>
+        <w:rPr>
           <w:lang w:val="ru-RU"/>
         </w:rPr>
       </w:pPr>
@@ -1459,56 +1615,128 @@
           <w:lang w:val="ru-RU"/>
         </w:rPr>
       </w:pPr>
-      <w:r>
+    </w:p>
+    <w:p>
+      <w:pPr>
+        <w:pStyle w:val="Standard"/>
+        <w:rPr>
+          <w:sz w:val="28"/>
+          <w:szCs w:val="28"/>
+          <w:lang w:val="ru-RU"/>
+        </w:rPr>
+      </w:pPr>
+    </w:p>
+    <w:p>
+      <w:pPr>
+        <w:pStyle w:val="Standard"/>
+        <w:rPr>
+          <w:sz w:val="28"/>
+          <w:szCs w:val="28"/>
+          <w:lang w:val="ru-RU"/>
+        </w:rPr>
+      </w:pPr>
+      <w:r>
+        <w:rPr>
+          <w:sz w:val="28"/>
+          <w:szCs w:val="28"/>
+        </w:rPr>
         <w:t xml:space="preserve">5.   В </w:t>
       </w:r>
       <w:r>
         <w:rPr>
+          <w:sz w:val="28"/>
+          <w:szCs w:val="28"/>
           <w:lang w:val="ru-RU"/>
         </w:rPr>
         <w:t>области</w:t>
       </w:r>
       <w:r>
+        <w:rPr>
+          <w:sz w:val="28"/>
+          <w:szCs w:val="28"/>
+        </w:rPr>
         <w:t xml:space="preserve"> Wavelet spectrogramm </w:t>
       </w:r>
       <w:r>
         <w:rPr>
+          <w:sz w:val="28"/>
+          <w:szCs w:val="28"/>
           <w:lang w:val="ru-RU"/>
         </w:rPr>
         <w:t>отображается</w:t>
       </w:r>
       <w:r>
-        <w:t xml:space="preserve"> cwt_global(d, t). </w:t>
-      </w:r>
-      <w:r>
-        <w:rPr>
+        <w:rPr>
+          <w:sz w:val="28"/>
+          <w:szCs w:val="28"/>
+        </w:rPr>
+        <w:t xml:space="preserve"> cwt_</w:t>
+      </w:r>
+      <w:proofErr w:type="gramStart"/>
+      <w:r>
+        <w:rPr>
+          <w:sz w:val="28"/>
+          <w:szCs w:val="28"/>
+        </w:rPr>
+        <w:t>global(</w:t>
+      </w:r>
+      <w:proofErr w:type="gramEnd"/>
+      <w:r>
+        <w:rPr>
+          <w:sz w:val="28"/>
+          <w:szCs w:val="28"/>
+        </w:rPr>
+        <w:t xml:space="preserve">d, t). </w:t>
+      </w:r>
+      <w:r>
+        <w:rPr>
+          <w:sz w:val="28"/>
+          <w:szCs w:val="28"/>
           <w:lang w:val="ru-RU"/>
         </w:rPr>
         <w:t xml:space="preserve">По горизонтальной оси должны быть проставлены временные отметки, вычисленные с использованием массива </w:t>
       </w:r>
       <w:r>
+        <w:rPr>
+          <w:sz w:val="28"/>
+          <w:szCs w:val="28"/>
+        </w:rPr>
         <w:t>unixtime</w:t>
       </w:r>
       <w:r>
         <w:rPr>
+          <w:sz w:val="28"/>
+          <w:szCs w:val="28"/>
           <w:lang w:val="ru-RU"/>
         </w:rPr>
         <w:t>_</w:t>
       </w:r>
       <w:r>
+        <w:rPr>
+          <w:sz w:val="28"/>
+          <w:szCs w:val="28"/>
+        </w:rPr>
         <w:t>global</w:t>
       </w:r>
       <w:r>
         <w:rPr>
+          <w:sz w:val="28"/>
+          <w:szCs w:val="28"/>
           <w:lang w:val="ru-RU"/>
         </w:rPr>
         <w:t>(</w:t>
       </w:r>
       <w:r>
+        <w:rPr>
+          <w:sz w:val="28"/>
+          <w:szCs w:val="28"/>
+        </w:rPr>
         <w:t>t</w:t>
       </w:r>
       <w:r>
         <w:rPr>
+          <w:sz w:val="28"/>
+          <w:szCs w:val="28"/>
           <w:lang w:val="ru-RU"/>
         </w:rPr>
         <w:t>).</w:t>
@@ -1518,20 +1746,31 @@
       <w:pPr>
         <w:pStyle w:val="Standard"/>
         <w:rPr>
-          <w:lang w:val="ru-RU"/>
-        </w:rPr>
-      </w:pPr>
-      <w:r>
-        <w:rPr>
-          <w:lang w:val="ru-RU"/>
-        </w:rPr>
+          <w:sz w:val="28"/>
+          <w:szCs w:val="28"/>
+          <w:lang w:val="ru-RU"/>
+        </w:rPr>
+      </w:pPr>
+      <w:r>
+        <w:rPr>
+          <w:sz w:val="28"/>
+          <w:szCs w:val="28"/>
+          <w:lang w:val="ru-RU"/>
+        </w:rPr>
+        <w:lastRenderedPageBreak/>
         <w:t xml:space="preserve">5.1. Должна быть палитра </w:t>
       </w:r>
       <w:r>
+        <w:rPr>
+          <w:sz w:val="28"/>
+          <w:szCs w:val="28"/>
+        </w:rPr>
         <w:t>colormap</w:t>
       </w:r>
       <w:r>
         <w:rPr>
+          <w:sz w:val="28"/>
+          <w:szCs w:val="28"/>
           <w:lang w:val="ru-RU"/>
         </w:rPr>
         <w:t>, ее автоматический пересчет при масштабировании, фиксация диапазона цветов, задания значений для краев палитры вручную.</w:t>

</xml_diff>

<commit_message>
New improvements (btns +1, +10, +1000)
</commit_message>
<xml_diff>
--- a/Requirements_v2.docx
+++ b/Requirements_v2.docx
@@ -1525,7 +1525,23 @@
           <w:szCs w:val="28"/>
           <w:lang w:val="ru-RU"/>
         </w:rPr>
-        <w:t xml:space="preserve"> кадров 5 Гц.</w:t>
+        <w:t xml:space="preserve"> кадров </w:t>
+      </w:r>
+      <w:r>
+        <w:rPr>
+          <w:sz w:val="28"/>
+          <w:szCs w:val="28"/>
+          <w:lang w:val="ru-RU"/>
+        </w:rPr>
+        <w:t>5</w:t>
+      </w:r>
+      <w:r>
+        <w:rPr>
+          <w:sz w:val="28"/>
+          <w:szCs w:val="28"/>
+          <w:lang w:val="ru-RU"/>
+        </w:rPr>
+        <w:t xml:space="preserve"> Гц.</w:t>
       </w:r>
     </w:p>
     <w:p>

</xml_diff>